<commit_message>
fix: word count in if
</commit_message>
<xml_diff>
--- a/Documentation/Block diagram.docx
+++ b/Documentation/Block diagram.docx
@@ -1014,7 +1014,7 @@
                                 <w:rFonts w:hint="default"/>
                                 <w:lang w:val="ru"/>
                               </w:rPr>
-                              <w:t>Count!=0</w:t>
+                              <w:t>count!=0</w:t>
                             </w:r>
                           </w:p>
                         </w:txbxContent>
@@ -1050,7 +1050,7 @@
                           <w:rFonts w:hint="default"/>
                           <w:lang w:val="ru"/>
                         </w:rPr>
-                        <w:t>Count!=0</w:t>
+                        <w:t>count!=0</w:t>
                       </w:r>
                     </w:p>
                   </w:txbxContent>

</xml_diff>